<commit_message>
Replace placeholder with Cineva
</commit_message>
<xml_diff>
--- a/src/ReaderApp/data/2024_sem2/Orar_An_III Lic.docx
+++ b/src/ReaderApp/data/2024_sem2/Orar_An_III Lic.docx
@@ -29,12 +29,6 @@
         <w:gridCol w:w="2573"/>
       </w:tblGrid>
       <w:tr>
-        <w:tblPrEx>
-          <w:tblCellMar>
-            <w:top w:w="0" w:type="dxa"/>
-            <w:bottom w:w="0" w:type="dxa"/>
-          </w:tblCellMar>
-        </w:tblPrEx>
         <w:trPr>
           <w:cantSplit/>
           <w:trHeight w:hRule="exact" w:val="560"/>
@@ -310,12 +304,6 @@
         </w:tc>
       </w:tr>
       <w:tr>
-        <w:tblPrEx>
-          <w:tblCellMar>
-            <w:top w:w="0" w:type="dxa"/>
-            <w:bottom w:w="0" w:type="dxa"/>
-          </w:tblCellMar>
-        </w:tblPrEx>
         <w:trPr>
           <w:cantSplit/>
           <w:trHeight w:hRule="exact" w:val="1199"/>
@@ -486,12 +474,6 @@
         </w:tc>
       </w:tr>
       <w:tr>
-        <w:tblPrEx>
-          <w:tblCellMar>
-            <w:top w:w="0" w:type="dxa"/>
-            <w:bottom w:w="0" w:type="dxa"/>
-          </w:tblCellMar>
-        </w:tblPrEx>
         <w:trPr>
           <w:cantSplit/>
           <w:trHeight w:val="1155"/>
@@ -706,12 +688,6 @@
         </w:tc>
       </w:tr>
       <w:tr>
-        <w:tblPrEx>
-          <w:tblCellMar>
-            <w:top w:w="0" w:type="dxa"/>
-            <w:bottom w:w="0" w:type="dxa"/>
-          </w:tblCellMar>
-        </w:tblPrEx>
         <w:trPr>
           <w:cantSplit/>
           <w:trHeight w:hRule="exact" w:val="601"/>
@@ -1108,12 +1084,6 @@
         </w:tc>
       </w:tr>
       <w:tr>
-        <w:tblPrEx>
-          <w:tblCellMar>
-            <w:top w:w="0" w:type="dxa"/>
-            <w:bottom w:w="0" w:type="dxa"/>
-          </w:tblCellMar>
-        </w:tblPrEx>
         <w:trPr>
           <w:cantSplit/>
           <w:trHeight w:hRule="exact" w:val="529"/>
@@ -1269,12 +1239,6 @@
         </w:tc>
       </w:tr>
       <w:tr>
-        <w:tblPrEx>
-          <w:tblCellMar>
-            <w:top w:w="0" w:type="dxa"/>
-            <w:bottom w:w="0" w:type="dxa"/>
-          </w:tblCellMar>
-        </w:tblPrEx>
         <w:trPr>
           <w:cantSplit/>
           <w:trHeight w:hRule="exact" w:val="1140"/>
@@ -1561,12 +1525,6 @@
         </w:tc>
       </w:tr>
       <w:tr>
-        <w:tblPrEx>
-          <w:tblCellMar>
-            <w:top w:w="0" w:type="dxa"/>
-            <w:bottom w:w="0" w:type="dxa"/>
-          </w:tblCellMar>
-        </w:tblPrEx>
         <w:trPr>
           <w:cantSplit/>
           <w:trHeight w:hRule="exact" w:val="614"/>
@@ -1920,12 +1878,6 @@
         </w:tc>
       </w:tr>
       <w:tr>
-        <w:tblPrEx>
-          <w:tblCellMar>
-            <w:top w:w="0" w:type="dxa"/>
-            <w:bottom w:w="0" w:type="dxa"/>
-          </w:tblCellMar>
-        </w:tblPrEx>
         <w:trPr>
           <w:cantSplit/>
           <w:trHeight w:hRule="exact" w:val="476"/>
@@ -2086,12 +2038,6 @@
         </w:tc>
       </w:tr>
       <w:tr>
-        <w:tblPrEx>
-          <w:tblCellMar>
-            <w:top w:w="0" w:type="dxa"/>
-            <w:bottom w:w="0" w:type="dxa"/>
-          </w:tblCellMar>
-        </w:tblPrEx>
         <w:trPr>
           <w:cantSplit/>
           <w:trHeight w:hRule="exact" w:val="1140"/>
@@ -2382,12 +2328,6 @@
         </w:tc>
       </w:tr>
       <w:tr>
-        <w:tblPrEx>
-          <w:tblCellMar>
-            <w:top w:w="0" w:type="dxa"/>
-            <w:bottom w:w="0" w:type="dxa"/>
-          </w:tblCellMar>
-        </w:tblPrEx>
         <w:trPr>
           <w:cantSplit/>
           <w:trHeight w:hRule="exact" w:val="1140"/>
@@ -2609,12 +2549,6 @@
         </w:tc>
       </w:tr>
       <w:tr>
-        <w:tblPrEx>
-          <w:tblCellMar>
-            <w:top w:w="0" w:type="dxa"/>
-            <w:bottom w:w="0" w:type="dxa"/>
-          </w:tblCellMar>
-        </w:tblPrEx>
         <w:trPr>
           <w:cantSplit/>
           <w:trHeight w:val="1140"/>
@@ -2882,12 +2816,6 @@
         <w:gridCol w:w="2580"/>
       </w:tblGrid>
       <w:tr>
-        <w:tblPrEx>
-          <w:tblCellMar>
-            <w:top w:w="0" w:type="dxa"/>
-            <w:bottom w:w="0" w:type="dxa"/>
-          </w:tblCellMar>
-        </w:tblPrEx>
         <w:trPr>
           <w:cantSplit/>
           <w:trHeight w:hRule="exact" w:val="680"/>
@@ -3111,12 +3039,6 @@
         </w:tc>
       </w:tr>
       <w:tr>
-        <w:tblPrEx>
-          <w:tblCellMar>
-            <w:top w:w="0" w:type="dxa"/>
-            <w:bottom w:w="0" w:type="dxa"/>
-          </w:tblCellMar>
-        </w:tblPrEx>
         <w:trPr>
           <w:cantSplit/>
           <w:trHeight w:hRule="exact" w:val="703"/>
@@ -3301,12 +3223,6 @@
         </w:tc>
       </w:tr>
       <w:tr>
-        <w:tblPrEx>
-          <w:tblCellMar>
-            <w:top w:w="0" w:type="dxa"/>
-            <w:bottom w:w="0" w:type="dxa"/>
-          </w:tblCellMar>
-        </w:tblPrEx>
         <w:trPr>
           <w:cantSplit/>
           <w:trHeight w:val="1162"/>
@@ -3604,12 +3520,6 @@
         </w:tc>
       </w:tr>
       <w:tr>
-        <w:tblPrEx>
-          <w:tblCellMar>
-            <w:top w:w="0" w:type="dxa"/>
-            <w:bottom w:w="0" w:type="dxa"/>
-          </w:tblCellMar>
-        </w:tblPrEx>
         <w:trPr>
           <w:cantSplit/>
           <w:trHeight w:hRule="exact" w:val="538"/>
@@ -3980,12 +3890,6 @@
         </w:tc>
       </w:tr>
       <w:tr>
-        <w:tblPrEx>
-          <w:tblCellMar>
-            <w:top w:w="0" w:type="dxa"/>
-            <w:bottom w:w="0" w:type="dxa"/>
-          </w:tblCellMar>
-        </w:tblPrEx>
         <w:trPr>
           <w:cantSplit/>
           <w:trHeight w:hRule="exact" w:val="128"/>
@@ -4131,12 +4035,6 @@
         </w:tc>
       </w:tr>
       <w:tr>
-        <w:tblPrEx>
-          <w:tblCellMar>
-            <w:top w:w="0" w:type="dxa"/>
-            <w:bottom w:w="0" w:type="dxa"/>
-          </w:tblCellMar>
-        </w:tblPrEx>
         <w:trPr>
           <w:cantSplit/>
           <w:trHeight w:hRule="exact" w:val="532"/>
@@ -4323,12 +4221,6 @@
         </w:tc>
       </w:tr>
       <w:tr>
-        <w:tblPrEx>
-          <w:tblCellMar>
-            <w:top w:w="0" w:type="dxa"/>
-            <w:bottom w:w="0" w:type="dxa"/>
-          </w:tblCellMar>
-        </w:tblPrEx>
         <w:trPr>
           <w:cantSplit/>
           <w:trHeight w:hRule="exact" w:val="1140"/>
@@ -4630,12 +4522,6 @@
         </w:tc>
       </w:tr>
       <w:tr>
-        <w:tblPrEx>
-          <w:tblCellMar>
-            <w:top w:w="0" w:type="dxa"/>
-            <w:bottom w:w="0" w:type="dxa"/>
-          </w:tblCellMar>
-        </w:tblPrEx>
         <w:trPr>
           <w:cantSplit/>
           <w:trHeight w:hRule="exact" w:val="1140"/>
@@ -4942,12 +4828,6 @@
         </w:tc>
       </w:tr>
       <w:tr>
-        <w:tblPrEx>
-          <w:tblCellMar>
-            <w:top w:w="0" w:type="dxa"/>
-            <w:bottom w:w="0" w:type="dxa"/>
-          </w:tblCellMar>
-        </w:tblPrEx>
         <w:trPr>
           <w:cantSplit/>
           <w:trHeight w:hRule="exact" w:val="567"/>
@@ -5314,12 +5194,6 @@
         </w:tc>
       </w:tr>
       <w:tr>
-        <w:tblPrEx>
-          <w:tblCellMar>
-            <w:top w:w="0" w:type="dxa"/>
-            <w:bottom w:w="0" w:type="dxa"/>
-          </w:tblCellMar>
-        </w:tblPrEx>
         <w:trPr>
           <w:cantSplit/>
           <w:trHeight w:hRule="exact" w:val="563"/>
@@ -5470,12 +5344,6 @@
         </w:tc>
       </w:tr>
       <w:tr>
-        <w:tblPrEx>
-          <w:tblCellMar>
-            <w:top w:w="0" w:type="dxa"/>
-            <w:bottom w:w="0" w:type="dxa"/>
-          </w:tblCellMar>
-        </w:tblPrEx>
         <w:trPr>
           <w:cantSplit/>
           <w:trHeight w:val="563"/>
@@ -5876,12 +5744,6 @@
         </w:tc>
       </w:tr>
       <w:tr>
-        <w:tblPrEx>
-          <w:tblCellMar>
-            <w:top w:w="0" w:type="dxa"/>
-            <w:bottom w:w="0" w:type="dxa"/>
-          </w:tblCellMar>
-        </w:tblPrEx>
         <w:trPr>
           <w:cantSplit/>
           <w:trHeight w:val="589"/>
@@ -6031,12 +5893,6 @@
         </w:tc>
       </w:tr>
       <w:tr>
-        <w:tblPrEx>
-          <w:tblCellMar>
-            <w:top w:w="0" w:type="dxa"/>
-            <w:bottom w:w="0" w:type="dxa"/>
-          </w:tblCellMar>
-        </w:tblPrEx>
         <w:trPr>
           <w:cantSplit/>
           <w:trHeight w:hRule="exact" w:val="1140"/>
@@ -6537,12 +6393,6 @@
         <w:gridCol w:w="2580"/>
       </w:tblGrid>
       <w:tr>
-        <w:tblPrEx>
-          <w:tblCellMar>
-            <w:top w:w="0" w:type="dxa"/>
-            <w:bottom w:w="0" w:type="dxa"/>
-          </w:tblCellMar>
-        </w:tblPrEx>
         <w:trPr>
           <w:cantSplit/>
           <w:trHeight w:hRule="exact" w:val="551"/>
@@ -6732,12 +6582,6 @@
         </w:tc>
       </w:tr>
       <w:tr>
-        <w:tblPrEx>
-          <w:tblCellMar>
-            <w:top w:w="0" w:type="dxa"/>
-            <w:bottom w:w="0" w:type="dxa"/>
-          </w:tblCellMar>
-        </w:tblPrEx>
         <w:trPr>
           <w:cantSplit/>
           <w:trHeight w:hRule="exact" w:val="687"/>
@@ -6993,12 +6837,6 @@
         </w:tc>
       </w:tr>
       <w:tr>
-        <w:tblPrEx>
-          <w:tblCellMar>
-            <w:top w:w="0" w:type="dxa"/>
-            <w:bottom w:w="0" w:type="dxa"/>
-          </w:tblCellMar>
-        </w:tblPrEx>
         <w:trPr>
           <w:cantSplit/>
           <w:trHeight w:hRule="exact" w:val="589"/>
@@ -7244,12 +7082,6 @@
         </w:tc>
       </w:tr>
       <w:tr>
-        <w:tblPrEx>
-          <w:tblCellMar>
-            <w:top w:w="0" w:type="dxa"/>
-            <w:bottom w:w="0" w:type="dxa"/>
-          </w:tblCellMar>
-        </w:tblPrEx>
         <w:trPr>
           <w:cantSplit/>
           <w:trHeight w:hRule="exact" w:val="541"/>
@@ -7468,12 +7300,6 @@
         </w:tc>
       </w:tr>
       <w:tr>
-        <w:tblPrEx>
-          <w:tblCellMar>
-            <w:top w:w="0" w:type="dxa"/>
-            <w:bottom w:w="0" w:type="dxa"/>
-          </w:tblCellMar>
-        </w:tblPrEx>
         <w:trPr>
           <w:cantSplit/>
           <w:trHeight w:hRule="exact" w:val="1140"/>
@@ -7855,12 +7681,6 @@
         </w:tc>
       </w:tr>
       <w:tr>
-        <w:tblPrEx>
-          <w:tblCellMar>
-            <w:top w:w="0" w:type="dxa"/>
-            <w:bottom w:w="0" w:type="dxa"/>
-          </w:tblCellMar>
-        </w:tblPrEx>
         <w:trPr>
           <w:cantSplit/>
           <w:trHeight w:hRule="exact" w:val="1140"/>
@@ -8427,12 +8247,6 @@
         </w:tc>
       </w:tr>
       <w:tr>
-        <w:tblPrEx>
-          <w:tblCellMar>
-            <w:top w:w="0" w:type="dxa"/>
-            <w:bottom w:w="0" w:type="dxa"/>
-          </w:tblCellMar>
-        </w:tblPrEx>
         <w:trPr>
           <w:cantSplit/>
           <w:trHeight w:hRule="exact" w:val="1226"/>
@@ -8715,12 +8529,6 @@
         </w:tc>
       </w:tr>
       <w:tr>
-        <w:tblPrEx>
-          <w:tblCellMar>
-            <w:top w:w="0" w:type="dxa"/>
-            <w:bottom w:w="0" w:type="dxa"/>
-          </w:tblCellMar>
-        </w:tblPrEx>
         <w:trPr>
           <w:cantSplit/>
           <w:trHeight w:hRule="exact" w:val="1140"/>
@@ -8988,12 +8796,6 @@
         </w:tc>
       </w:tr>
       <w:tr>
-        <w:tblPrEx>
-          <w:tblCellMar>
-            <w:top w:w="0" w:type="dxa"/>
-            <w:bottom w:w="0" w:type="dxa"/>
-          </w:tblCellMar>
-        </w:tblPrEx>
         <w:trPr>
           <w:cantSplit/>
           <w:trHeight w:val="626"/>
@@ -9306,12 +9108,6 @@
         </w:tc>
       </w:tr>
       <w:tr>
-        <w:tblPrEx>
-          <w:tblCellMar>
-            <w:top w:w="0" w:type="dxa"/>
-            <w:bottom w:w="0" w:type="dxa"/>
-          </w:tblCellMar>
-        </w:tblPrEx>
         <w:trPr>
           <w:cantSplit/>
           <w:trHeight w:val="516"/>
@@ -9541,12 +9337,6 @@
         </w:tc>
       </w:tr>
       <w:tr>
-        <w:tblPrEx>
-          <w:tblCellMar>
-            <w:top w:w="0" w:type="dxa"/>
-            <w:bottom w:w="0" w:type="dxa"/>
-          </w:tblCellMar>
-        </w:tblPrEx>
         <w:trPr>
           <w:cantSplit/>
           <w:trHeight w:hRule="exact" w:val="1140"/>
@@ -9888,12 +9678,6 @@
         <w:gridCol w:w="2862"/>
       </w:tblGrid>
       <w:tr>
-        <w:tblPrEx>
-          <w:tblCellMar>
-            <w:top w:w="0" w:type="dxa"/>
-            <w:bottom w:w="0" w:type="dxa"/>
-          </w:tblCellMar>
-        </w:tblPrEx>
         <w:trPr>
           <w:cantSplit/>
           <w:trHeight w:hRule="exact" w:val="560"/>
@@ -10167,12 +9951,6 @@
         </w:tc>
       </w:tr>
       <w:tr>
-        <w:tblPrEx>
-          <w:tblCellMar>
-            <w:top w:w="0" w:type="dxa"/>
-            <w:bottom w:w="0" w:type="dxa"/>
-          </w:tblCellMar>
-        </w:tblPrEx>
         <w:trPr>
           <w:cantSplit/>
           <w:trHeight w:hRule="exact" w:val="1199"/>
@@ -10333,12 +10111,6 @@
         </w:tc>
       </w:tr>
       <w:tr>
-        <w:tblPrEx>
-          <w:tblCellMar>
-            <w:top w:w="0" w:type="dxa"/>
-            <w:bottom w:w="0" w:type="dxa"/>
-          </w:tblCellMar>
-        </w:tblPrEx>
         <w:trPr>
           <w:cantSplit/>
           <w:trHeight w:val="1155"/>
@@ -10493,18 +10265,21 @@
                 <w:highlight w:val="green"/>
                 <w:lang w:val="it-IT"/>
               </w:rPr>
-              <w:t>________________,  213a/4</w:t>
+              <w:t>Cineva</w:t>
+            </w:r>
+            <w:r>
+              <w:rPr>
+                <w:sz w:val="32"/>
+                <w:szCs w:val="32"/>
+                <w:highlight w:val="green"/>
+                <w:lang w:val="it-IT"/>
+              </w:rPr>
+              <w:t xml:space="preserve">  213a/4</w:t>
             </w:r>
           </w:p>
         </w:tc>
       </w:tr>
       <w:tr>
-        <w:tblPrEx>
-          <w:tblCellMar>
-            <w:top w:w="0" w:type="dxa"/>
-            <w:bottom w:w="0" w:type="dxa"/>
-          </w:tblCellMar>
-        </w:tblPrEx>
         <w:trPr>
           <w:cantSplit/>
           <w:trHeight w:hRule="exact" w:val="1140"/>
@@ -10636,7 +10411,16 @@
                 <w:highlight w:val="yellow"/>
                 <w:lang w:val="it-IT"/>
               </w:rPr>
-              <w:t>______________,  350/4</w:t>
+              <w:t>Cineva</w:t>
+            </w:r>
+            <w:r>
+              <w:rPr>
+                <w:sz w:val="24"/>
+                <w:szCs w:val="24"/>
+                <w:highlight w:val="yellow"/>
+                <w:lang w:val="it-IT"/>
+              </w:rPr>
+              <w:t xml:space="preserve">  350/4</w:t>
             </w:r>
           </w:p>
           <w:p>
@@ -10715,7 +10499,16 @@
                 <w:highlight w:val="yellow"/>
                 <w:lang w:val="it-IT"/>
               </w:rPr>
-              <w:t>______________,  350/4</w:t>
+              <w:t>Cineva</w:t>
+            </w:r>
+            <w:r>
+              <w:rPr>
+                <w:sz w:val="24"/>
+                <w:szCs w:val="24"/>
+                <w:highlight w:val="yellow"/>
+                <w:lang w:val="it-IT"/>
+              </w:rPr>
+              <w:t xml:space="preserve">  350/4</w:t>
             </w:r>
           </w:p>
         </w:tc>
@@ -10784,18 +10577,21 @@
                 <w:highlight w:val="green"/>
                 <w:lang w:val="it-IT"/>
               </w:rPr>
-              <w:t>________________,  213a/4</w:t>
+              <w:t>Cineva</w:t>
+            </w:r>
+            <w:r>
+              <w:rPr>
+                <w:sz w:val="32"/>
+                <w:szCs w:val="32"/>
+                <w:highlight w:val="green"/>
+                <w:lang w:val="it-IT"/>
+              </w:rPr>
+              <w:t xml:space="preserve">  213a/4</w:t>
             </w:r>
           </w:p>
         </w:tc>
       </w:tr>
       <w:tr>
-        <w:tblPrEx>
-          <w:tblCellMar>
-            <w:top w:w="0" w:type="dxa"/>
-            <w:bottom w:w="0" w:type="dxa"/>
-          </w:tblCellMar>
-        </w:tblPrEx>
         <w:trPr>
           <w:cantSplit/>
           <w:trHeight w:hRule="exact" w:val="1140"/>
@@ -11042,12 +10838,6 @@
         </w:tc>
       </w:tr>
       <w:tr>
-        <w:tblPrEx>
-          <w:tblCellMar>
-            <w:top w:w="0" w:type="dxa"/>
-            <w:bottom w:w="0" w:type="dxa"/>
-          </w:tblCellMar>
-        </w:tblPrEx>
         <w:trPr>
           <w:cantSplit/>
           <w:trHeight w:hRule="exact" w:val="1140"/>
@@ -11223,18 +11013,21 @@
                 <w:highlight w:val="lightGray"/>
                 <w:lang w:val="it-IT"/>
               </w:rPr>
-              <w:t>_________________, 350/4</w:t>
+              <w:t>Cineva</w:t>
+            </w:r>
+            <w:r>
+              <w:rPr>
+                <w:sz w:val="28"/>
+                <w:szCs w:val="28"/>
+                <w:highlight w:val="lightGray"/>
+                <w:lang w:val="it-IT"/>
+              </w:rPr>
+              <w:t xml:space="preserve"> 350/4</w:t>
             </w:r>
           </w:p>
         </w:tc>
       </w:tr>
       <w:tr>
-        <w:tblPrEx>
-          <w:tblCellMar>
-            <w:top w:w="0" w:type="dxa"/>
-            <w:bottom w:w="0" w:type="dxa"/>
-          </w:tblCellMar>
-        </w:tblPrEx>
         <w:trPr>
           <w:cantSplit/>
           <w:trHeight w:hRule="exact" w:val="1140"/>
@@ -11347,7 +11140,15 @@
                 <w:highlight w:val="lightGray"/>
                 <w:lang w:val="it-IT"/>
               </w:rPr>
-              <w:t>_________________, 350/4</w:t>
+              <w:t>Cineva</w:t>
+            </w:r>
+            <w:r>
+              <w:rPr>
+                <w:szCs w:val="28"/>
+                <w:highlight w:val="lightGray"/>
+                <w:lang w:val="it-IT"/>
+              </w:rPr>
+              <w:t xml:space="preserve"> 350/4</w:t>
             </w:r>
           </w:p>
         </w:tc>
@@ -11397,12 +11198,6 @@
         </w:tc>
       </w:tr>
       <w:tr>
-        <w:tblPrEx>
-          <w:tblCellMar>
-            <w:top w:w="0" w:type="dxa"/>
-            <w:bottom w:w="0" w:type="dxa"/>
-          </w:tblCellMar>
-        </w:tblPrEx>
         <w:trPr>
           <w:cantSplit/>
           <w:trHeight w:hRule="exact" w:val="1140"/>
@@ -11515,7 +11310,15 @@
                 <w:highlight w:val="lightGray"/>
                 <w:lang w:val="it-IT"/>
               </w:rPr>
-              <w:t>_________________, 350/4</w:t>
+              <w:t>Cineva</w:t>
+            </w:r>
+            <w:r>
+              <w:rPr>
+                <w:szCs w:val="28"/>
+                <w:highlight w:val="lightGray"/>
+                <w:lang w:val="it-IT"/>
+              </w:rPr>
+              <w:t xml:space="preserve"> 350/4</w:t>
             </w:r>
           </w:p>
         </w:tc>
@@ -11563,12 +11366,6 @@
         </w:tc>
       </w:tr>
       <w:tr>
-        <w:tblPrEx>
-          <w:tblCellMar>
-            <w:top w:w="0" w:type="dxa"/>
-            <w:bottom w:w="0" w:type="dxa"/>
-          </w:tblCellMar>
-        </w:tblPrEx>
         <w:trPr>
           <w:cantSplit/>
           <w:trHeight w:val="1140"/>
@@ -11766,12 +11563,6 @@
         <w:gridCol w:w="2835"/>
       </w:tblGrid>
       <w:tr>
-        <w:tblPrEx>
-          <w:tblCellMar>
-            <w:top w:w="0" w:type="dxa"/>
-            <w:bottom w:w="0" w:type="dxa"/>
-          </w:tblCellMar>
-        </w:tblPrEx>
         <w:trPr>
           <w:cantSplit/>
           <w:trHeight w:hRule="exact" w:val="1140"/>
@@ -11944,12 +11735,6 @@
         </w:tc>
       </w:tr>
       <w:tr>
-        <w:tblPrEx>
-          <w:tblCellMar>
-            <w:top w:w="0" w:type="dxa"/>
-            <w:bottom w:w="0" w:type="dxa"/>
-          </w:tblCellMar>
-        </w:tblPrEx>
         <w:trPr>
           <w:cantSplit/>
           <w:trHeight w:val="1162"/>
@@ -12105,12 +11890,6 @@
         </w:tc>
       </w:tr>
       <w:tr>
-        <w:tblPrEx>
-          <w:tblCellMar>
-            <w:top w:w="0" w:type="dxa"/>
-            <w:bottom w:w="0" w:type="dxa"/>
-          </w:tblCellMar>
-        </w:tblPrEx>
         <w:trPr>
           <w:cantSplit/>
           <w:trHeight w:hRule="exact" w:val="1140"/>
@@ -12268,12 +12047,6 @@
         </w:tc>
       </w:tr>
       <w:tr>
-        <w:tblPrEx>
-          <w:tblCellMar>
-            <w:top w:w="0" w:type="dxa"/>
-            <w:bottom w:w="0" w:type="dxa"/>
-          </w:tblCellMar>
-        </w:tblPrEx>
         <w:trPr>
           <w:cantSplit/>
           <w:trHeight w:hRule="exact" w:val="1140"/>
@@ -12433,12 +12206,6 @@
         </w:tc>
       </w:tr>
       <w:tr>
-        <w:tblPrEx>
-          <w:tblCellMar>
-            <w:top w:w="0" w:type="dxa"/>
-            <w:bottom w:w="0" w:type="dxa"/>
-          </w:tblCellMar>
-        </w:tblPrEx>
         <w:trPr>
           <w:cantSplit/>
           <w:trHeight w:hRule="exact" w:val="1140"/>
@@ -12633,7 +12400,7 @@
                 <w:highlight w:val="green"/>
                 <w:lang w:val="it-IT"/>
               </w:rPr>
-              <w:t xml:space="preserve">________________,  </w:t>
+              <w:t>Cineva</w:t>
             </w:r>
             <w:r>
               <w:rPr>
@@ -12642,7 +12409,7 @@
                 <w:highlight w:val="green"/>
                 <w:lang w:val="it-IT"/>
               </w:rPr>
-              <w:t>113</w:t>
+              <w:t xml:space="preserve">  </w:t>
             </w:r>
             <w:r>
               <w:rPr>
@@ -12651,18 +12418,21 @@
                 <w:highlight w:val="green"/>
                 <w:lang w:val="it-IT"/>
               </w:rPr>
+              <w:t>113</w:t>
+            </w:r>
+            <w:r>
+              <w:rPr>
+                <w:sz w:val="32"/>
+                <w:szCs w:val="32"/>
+                <w:highlight w:val="green"/>
+                <w:lang w:val="it-IT"/>
+              </w:rPr>
               <w:t>/4</w:t>
             </w:r>
           </w:p>
         </w:tc>
       </w:tr>
       <w:tr>
-        <w:tblPrEx>
-          <w:tblCellMar>
-            <w:top w:w="0" w:type="dxa"/>
-            <w:bottom w:w="0" w:type="dxa"/>
-          </w:tblCellMar>
-        </w:tblPrEx>
         <w:trPr>
           <w:cantSplit/>
           <w:trHeight w:hRule="exact" w:val="1140"/>
@@ -12802,7 +12572,7 @@
                 <w:highlight w:val="green"/>
                 <w:lang w:val="it-IT"/>
               </w:rPr>
-              <w:t xml:space="preserve">________________,  </w:t>
+              <w:t>Cineva</w:t>
             </w:r>
             <w:r>
               <w:rPr>
@@ -12811,7 +12581,7 @@
                 <w:highlight w:val="green"/>
                 <w:lang w:val="it-IT"/>
               </w:rPr>
-              <w:t>214</w:t>
+              <w:t xml:space="preserve">  </w:t>
             </w:r>
             <w:r>
               <w:rPr>
@@ -12820,6 +12590,15 @@
                 <w:highlight w:val="green"/>
                 <w:lang w:val="it-IT"/>
               </w:rPr>
+              <w:t>214</w:t>
+            </w:r>
+            <w:r>
+              <w:rPr>
+                <w:sz w:val="32"/>
+                <w:szCs w:val="32"/>
+                <w:highlight w:val="green"/>
+                <w:lang w:val="it-IT"/>
+              </w:rPr>
               <w:t>/4</w:t>
             </w:r>
           </w:p>
@@ -12889,7 +12668,16 @@
                 <w:highlight w:val="lightGray"/>
                 <w:lang w:val="it-IT"/>
               </w:rPr>
-              <w:t xml:space="preserve">_________________, </w:t>
+              <w:t>Cineva</w:t>
+            </w:r>
+            <w:r>
+              <w:rPr>
+                <w:sz w:val="28"/>
+                <w:szCs w:val="28"/>
+                <w:highlight w:val="lightGray"/>
+                <w:lang w:val="it-IT"/>
+              </w:rPr>
+              <w:t xml:space="preserve"> </w:t>
             </w:r>
             <w:r>
               <w:rPr>
@@ -12913,12 +12701,6 @@
         </w:tc>
       </w:tr>
       <w:tr>
-        <w:tblPrEx>
-          <w:tblCellMar>
-            <w:top w:w="0" w:type="dxa"/>
-            <w:bottom w:w="0" w:type="dxa"/>
-          </w:tblCellMar>
-        </w:tblPrEx>
         <w:trPr>
           <w:cantSplit/>
           <w:trHeight w:val="1162"/>
@@ -13046,7 +12828,16 @@
                 <w:highlight w:val="lightGray"/>
                 <w:lang w:val="it-IT"/>
               </w:rPr>
-              <w:t xml:space="preserve">_________________, </w:t>
+              <w:t>Cineva</w:t>
+            </w:r>
+            <w:r>
+              <w:rPr>
+                <w:sz w:val="28"/>
+                <w:szCs w:val="28"/>
+                <w:highlight w:val="lightGray"/>
+                <w:lang w:val="it-IT"/>
+              </w:rPr>
+              <w:t xml:space="preserve"> </w:t>
             </w:r>
             <w:r>
               <w:rPr>
@@ -13115,18 +12906,21 @@
                 <w:highlight w:val="yellow"/>
                 <w:lang w:val="it-IT"/>
               </w:rPr>
-              <w:t>______________,  350/4</w:t>
+              <w:t>Cineva</w:t>
+            </w:r>
+            <w:r>
+              <w:rPr>
+                <w:sz w:val="32"/>
+                <w:szCs w:val="32"/>
+                <w:highlight w:val="yellow"/>
+                <w:lang w:val="it-IT"/>
+              </w:rPr>
+              <w:t xml:space="preserve">  350/4</w:t>
             </w:r>
           </w:p>
         </w:tc>
       </w:tr>
       <w:tr>
-        <w:tblPrEx>
-          <w:tblCellMar>
-            <w:top w:w="0" w:type="dxa"/>
-            <w:bottom w:w="0" w:type="dxa"/>
-          </w:tblCellMar>
-        </w:tblPrEx>
         <w:trPr>
           <w:cantSplit/>
           <w:trHeight w:hRule="exact" w:val="1140"/>
@@ -13380,7 +13174,16 @@
                 <w:highlight w:val="yellow"/>
                 <w:lang w:val="it-IT"/>
               </w:rPr>
-              <w:t>______________,  350/4</w:t>
+              <w:t>Cineva</w:t>
+            </w:r>
+            <w:r>
+              <w:rPr>
+                <w:sz w:val="32"/>
+                <w:szCs w:val="32"/>
+                <w:highlight w:val="yellow"/>
+                <w:lang w:val="it-IT"/>
+              </w:rPr>
+              <w:t xml:space="preserve">  350/4</w:t>
             </w:r>
           </w:p>
         </w:tc>
@@ -13416,12 +13219,6 @@
         <w:gridCol w:w="2835"/>
       </w:tblGrid>
       <w:tr>
-        <w:tblPrEx>
-          <w:tblCellMar>
-            <w:top w:w="0" w:type="dxa"/>
-            <w:bottom w:w="0" w:type="dxa"/>
-          </w:tblCellMar>
-        </w:tblPrEx>
         <w:trPr>
           <w:cantSplit/>
           <w:trHeight w:hRule="exact" w:val="1140"/>
@@ -13591,12 +13388,6 @@
         </w:tc>
       </w:tr>
       <w:tr>
-        <w:tblPrEx>
-          <w:tblCellMar>
-            <w:top w:w="0" w:type="dxa"/>
-            <w:bottom w:w="0" w:type="dxa"/>
-          </w:tblCellMar>
-        </w:tblPrEx>
         <w:trPr>
           <w:cantSplit/>
           <w:trHeight w:hRule="exact" w:val="1140"/>
@@ -13747,18 +13538,21 @@
                 <w:highlight w:val="lightGray"/>
                 <w:lang w:val="it-IT"/>
               </w:rPr>
-              <w:t>_________________, 350/4</w:t>
+              <w:t>Cineva</w:t>
+            </w:r>
+            <w:r>
+              <w:rPr>
+                <w:sz w:val="28"/>
+                <w:szCs w:val="28"/>
+                <w:highlight w:val="lightGray"/>
+                <w:lang w:val="it-IT"/>
+              </w:rPr>
+              <w:t xml:space="preserve"> 350/4</w:t>
             </w:r>
           </w:p>
         </w:tc>
       </w:tr>
       <w:tr>
-        <w:tblPrEx>
-          <w:tblCellMar>
-            <w:top w:w="0" w:type="dxa"/>
-            <w:bottom w:w="0" w:type="dxa"/>
-          </w:tblCellMar>
-        </w:tblPrEx>
         <w:trPr>
           <w:cantSplit/>
           <w:trHeight w:hRule="exact" w:val="1140"/>
@@ -13869,7 +13663,16 @@
                 <w:highlight w:val="green"/>
                 <w:lang w:val="it-IT"/>
               </w:rPr>
-              <w:t>________________,  213a/4</w:t>
+              <w:t>Cineva</w:t>
+            </w:r>
+            <w:r>
+              <w:rPr>
+                <w:sz w:val="32"/>
+                <w:szCs w:val="32"/>
+                <w:highlight w:val="green"/>
+                <w:lang w:val="it-IT"/>
+              </w:rPr>
+              <w:t xml:space="preserve">  213a/4</w:t>
             </w:r>
           </w:p>
         </w:tc>
@@ -13915,12 +13718,6 @@
         </w:tc>
       </w:tr>
       <w:tr>
-        <w:tblPrEx>
-          <w:tblCellMar>
-            <w:top w:w="0" w:type="dxa"/>
-            <w:bottom w:w="0" w:type="dxa"/>
-          </w:tblCellMar>
-        </w:tblPrEx>
         <w:trPr>
           <w:cantSplit/>
           <w:trHeight w:hRule="exact" w:val="1140"/>
@@ -14052,7 +13849,16 @@
                 <w:highlight w:val="green"/>
                 <w:lang w:val="it-IT"/>
               </w:rPr>
-              <w:t>________________,  213a/4</w:t>
+              <w:t>Cineva</w:t>
+            </w:r>
+            <w:r>
+              <w:rPr>
+                <w:sz w:val="32"/>
+                <w:szCs w:val="32"/>
+                <w:highlight w:val="green"/>
+                <w:lang w:val="it-IT"/>
+              </w:rPr>
+              <w:t xml:space="preserve">  213a/4</w:t>
             </w:r>
           </w:p>
         </w:tc>
@@ -14142,12 +13948,6 @@
         </w:tc>
       </w:tr>
       <w:tr>
-        <w:tblPrEx>
-          <w:tblCellMar>
-            <w:top w:w="0" w:type="dxa"/>
-            <w:bottom w:w="0" w:type="dxa"/>
-          </w:tblCellMar>
-        </w:tblPrEx>
         <w:trPr>
           <w:cantSplit/>
           <w:trHeight w:hRule="exact" w:val="1226"/>
@@ -14315,12 +14115,6 @@
         </w:tc>
       </w:tr>
       <w:tr>
-        <w:tblPrEx>
-          <w:tblCellMar>
-            <w:top w:w="0" w:type="dxa"/>
-            <w:bottom w:w="0" w:type="dxa"/>
-          </w:tblCellMar>
-        </w:tblPrEx>
         <w:trPr>
           <w:cantSplit/>
           <w:trHeight w:hRule="exact" w:val="1140"/>
@@ -14467,12 +14261,6 @@
         </w:tc>
       </w:tr>
       <w:tr>
-        <w:tblPrEx>
-          <w:tblCellMar>
-            <w:top w:w="0" w:type="dxa"/>
-            <w:bottom w:w="0" w:type="dxa"/>
-          </w:tblCellMar>
-        </w:tblPrEx>
         <w:trPr>
           <w:cantSplit/>
           <w:trHeight w:val="1155"/>
@@ -14623,12 +14411,6 @@
         </w:tc>
       </w:tr>
       <w:tr>
-        <w:tblPrEx>
-          <w:tblCellMar>
-            <w:top w:w="0" w:type="dxa"/>
-            <w:bottom w:w="0" w:type="dxa"/>
-          </w:tblCellMar>
-        </w:tblPrEx>
         <w:trPr>
           <w:cantSplit/>
           <w:trHeight w:hRule="exact" w:val="1140"/>
@@ -15666,11 +15448,15 @@
   </w:style>
   <w:style w:type="character" w:default="1" w:styleId="DefaultParagraphFont">
     <w:name w:val="Default Paragraph Font"/>
+    <w:uiPriority w:val="1"/>
     <w:semiHidden/>
+    <w:unhideWhenUsed/>
   </w:style>
   <w:style w:type="table" w:default="1" w:styleId="TableNormal">
     <w:name w:val="Normal Table"/>
+    <w:uiPriority w:val="99"/>
     <w:semiHidden/>
+    <w:unhideWhenUsed/>
     <w:tblPr>
       <w:tblInd w:w="0" w:type="dxa"/>
       <w:tblCellMar>
@@ -15683,7 +15469,9 @@
   </w:style>
   <w:style w:type="numbering" w:default="1" w:styleId="NoList">
     <w:name w:val="No List"/>
+    <w:uiPriority w:val="99"/>
     <w:semiHidden/>
+    <w:unhideWhenUsed/>
   </w:style>
 </w:styles>
 </file>

</xml_diff>